<commit_message>
Storing user data into mongodb database using docker-compose file
</commit_message>
<xml_diff>
--- a/Necessary_Installations_for_this_Project.docx
+++ b/Necessary_Installations_for_this_Project.docx
@@ -35,6 +35,11 @@
       </w:r>
     </w:p>
     <w:p/>
+    <w:p>
+      <w:r>
+        <w:t>Must have docker installed – for windows this means docker compose is not a separate installation.</w:t>
+      </w:r>
+    </w:p>
     <w:p/>
     <w:p/>
     <w:p/>

</xml_diff>

<commit_message>
Basic small bar chart visualisation added
</commit_message>
<xml_diff>
--- a/Necessary_Installations_for_this_Project.docx
+++ b/Necessary_Installations_for_this_Project.docx
@@ -25,14 +25,32 @@
     </w:p>
     <w:p>
       <w:r>
-        <w:t>Install PyGithub libary</w:t>
-      </w:r>
+        <w:t xml:space="preserve">Install </w:t>
+      </w:r>
+      <w:proofErr w:type="spellStart"/>
+      <w:r>
+        <w:t>PyGithub</w:t>
+      </w:r>
+      <w:proofErr w:type="spellEnd"/>
+      <w:r>
+        <w:t xml:space="preserve"> </w:t>
+      </w:r>
+      <w:proofErr w:type="spellStart"/>
+      <w:r>
+        <w:t>libary</w:t>
+      </w:r>
+      <w:proofErr w:type="spellEnd"/>
     </w:p>
     <w:p/>
     <w:p>
       <w:r>
-        <w:t>pip install pymongo</w:t>
-      </w:r>
+        <w:t xml:space="preserve">pip install </w:t>
+      </w:r>
+      <w:proofErr w:type="spellStart"/>
+      <w:r>
+        <w:t>pymongo</w:t>
+      </w:r>
+      <w:proofErr w:type="spellEnd"/>
     </w:p>
     <w:p/>
     <w:p>
@@ -41,9 +59,21 @@
       </w:r>
     </w:p>
     <w:p/>
-    <w:p/>
-    <w:p/>
-    <w:p/>
+    <w:p>
+      <w:r>
+        <w:t>Visualisation stuff:</w:t>
+      </w:r>
+    </w:p>
+    <w:p>
+      <w:proofErr w:type="spellStart"/>
+      <w:r>
+        <w:t>npm</w:t>
+      </w:r>
+      <w:proofErr w:type="spellEnd"/>
+      <w:r>
+        <w:t xml:space="preserve"> install recharts</w:t>
+      </w:r>
+    </w:p>
     <w:p/>
     <w:p/>
     <w:p/>

</xml_diff>